<commit_message>
completed the two-hidden neuron runs.
</commit_message>
<xml_diff>
--- a/Text/bbots_sim.docx
+++ b/Text/bbots_sim.docx
@@ -1631,10 +1631,7 @@
       <w:proofErr w:type="spellEnd"/>
       <w:proofErr w:type="gramEnd"/>
     </w:p>
-    <w:p>
-      <w:bookmarkStart w:id="0" w:name="_GoBack"/>
-      <w:bookmarkEnd w:id="0"/>
-    </w:p>
+    <w:p/>
     <w:tbl>
       <w:tblPr>
         <w:tblStyle w:val="TableGrid"/>
@@ -1655,10 +1652,10 @@
                 <w:noProof/>
               </w:rPr>
               <w:drawing>
-                <wp:inline distT="0" distB="0" distL="0" distR="0" wp14:anchorId="7FC0F07A" wp14:editId="27D67DFF">
+                <wp:inline distT="0" distB="0" distL="0" distR="0" wp14:anchorId="695D8DBB" wp14:editId="0C16EE29">
                   <wp:extent cx="5486400" cy="4114800"/>
                   <wp:effectExtent l="0" t="0" r="0" b="0"/>
-                  <wp:docPr id="1" name="Picture 1" descr="Macintosh HD:Users:jbongard:Dropbox:JoshBongard:0_Code:bbots:Fig1.png"/>
+                  <wp:docPr id="6" name="Picture 6"/>
                   <wp:cNvGraphicFramePr>
                     <a:graphicFrameLocks xmlns:a="http://schemas.openxmlformats.org/drawingml/2006/main" noChangeAspect="1"/>
                   </wp:cNvGraphicFramePr>
@@ -1666,10 +1663,8 @@
                     <a:graphicData uri="http://schemas.openxmlformats.org/drawingml/2006/picture">
                       <pic:pic xmlns:pic="http://schemas.openxmlformats.org/drawingml/2006/picture">
                         <pic:nvPicPr>
-                          <pic:cNvPr id="0" name="Picture 1" descr="Macintosh HD:Users:jbongard:Dropbox:JoshBongard:0_Code:bbots:Fig1.png"/>
-                          <pic:cNvPicPr>
-                            <a:picLocks noChangeAspect="1" noChangeArrowheads="1"/>
-                          </pic:cNvPicPr>
+                          <pic:cNvPr id="0" name="Fig1.png"/>
+                          <pic:cNvPicPr/>
                         </pic:nvPicPr>
                         <pic:blipFill>
                           <a:blip r:embed="rId12">
@@ -1679,12 +1674,11 @@
                               </a:ext>
                             </a:extLst>
                           </a:blip>
-                          <a:srcRect/>
                           <a:stretch>
                             <a:fillRect/>
                           </a:stretch>
                         </pic:blipFill>
-                        <pic:spPr bwMode="auto">
+                        <pic:spPr>
                           <a:xfrm>
                             <a:off x="0" y="0"/>
                             <a:ext cx="5486400" cy="4114800"/>
@@ -1692,10 +1686,6 @@
                           <a:prstGeom prst="rect">
                             <a:avLst/>
                           </a:prstGeom>
-                          <a:noFill/>
-                          <a:ln>
-                            <a:noFill/>
-                          </a:ln>
                         </pic:spPr>
                       </pic:pic>
                     </a:graphicData>
@@ -1752,7 +1742,16 @@
                 <w:rFonts w:eastAsia="ＭＳ ゴシック"/>
                 <w:color w:val="000000"/>
               </w:rPr>
-              <w:t>one unit of standard error of the mean. By the end of the trials, the EO treatment produced statistically significantly more fit individuals than the GO treatment. (</w:t>
+              <w:t>one unit of standard error of the mean. By the end of the trials, the EO treatment produced</w:t>
+            </w:r>
+            <w:bookmarkStart w:id="0" w:name="_GoBack"/>
+            <w:bookmarkEnd w:id="0"/>
+            <w:r>
+              <w:rPr>
+                <w:rFonts w:eastAsia="ＭＳ ゴシック"/>
+                <w:color w:val="000000"/>
+              </w:rPr>
+              <w:t xml:space="preserve"> statistically significantly more fit individuals than the GO treatment. (</w:t>
             </w:r>
             <w:proofErr w:type="gramStart"/>
             <w:r>
@@ -1769,7 +1768,21 @@
                 <w:rFonts w:eastAsia="ＭＳ ゴシック"/>
                 <w:color w:val="000000"/>
               </w:rPr>
-              <w:t xml:space="preserve">&lt;0.05 according to a Student’s </w:t>
+              <w:t>&lt;0.0</w:t>
+            </w:r>
+            <w:r>
+              <w:rPr>
+                <w:rFonts w:eastAsia="ＭＳ ゴシック"/>
+                <w:color w:val="000000"/>
+              </w:rPr>
+              <w:t>01</w:t>
+            </w:r>
+            <w:r>
+              <w:rPr>
+                <w:rFonts w:eastAsia="ＭＳ ゴシック"/>
+                <w:color w:val="000000"/>
+              </w:rPr>
+              <w:t xml:space="preserve"> according to a Student’s </w:t>
             </w:r>
             <w:r>
               <w:rPr>

</xml_diff>

<commit_message>
finished results and discussion sections.
</commit_message>
<xml_diff>
--- a/Text/bbots_sim.docx
+++ b/Text/bbots_sim.docx
@@ -1623,13 +1623,9 @@
     </w:p>
     <w:p/>
     <w:p>
-      <w:proofErr w:type="spellStart"/>
-      <w:proofErr w:type="gramStart"/>
-      <w:r>
-        <w:t>adsfas</w:t>
-      </w:r>
-      <w:proofErr w:type="spellEnd"/>
-      <w:proofErr w:type="gramEnd"/>
+      <w:r>
+        <w:t>Two sets of 30 independent evolutionary trials were conducted using the EO operator and GO operator, respectively. The behavior produced by a typical evolved controller from the GO trials is shown in Fig. 1. Fig. 2 reports the relative performance of these two treatments.</w:t>
+      </w:r>
     </w:p>
     <w:p/>
     <w:tbl>
@@ -1721,7 +1717,13 @@
               <w:t>.</w:t>
             </w:r>
             <w:r>
-              <w:t xml:space="preserve"> Relative performance of the GO (red lines) and EO (blue lines) genotype to phenotype mappings. Twelve evolutionary trials of GO and 13 evolutionary trials of EO were performed, each lasting for 500 generations. Thick lines report the mean fitness of the best individual in the population, averaged across the trials. Thin lines report  </w:t>
+              <w:t xml:space="preserve"> Relative performance of the GO (red lines) and EO (blue lines) genotype to phenotype mappings. Thick lines report the mean fitness of the best individual in the population, averaged across the </w:t>
+            </w:r>
+            <w:r>
+              <w:t xml:space="preserve">evolutionary </w:t>
+            </w:r>
+            <w:r>
+              <w:t xml:space="preserve">trials. Thin lines report  </w:t>
             </w:r>
             <w:r>
               <w:rPr>
@@ -1742,16 +1744,7 @@
                 <w:rFonts w:eastAsia="ＭＳ ゴシック"/>
                 <w:color w:val="000000"/>
               </w:rPr>
-              <w:t>one unit of standard error of the mean. By the end of the trials, the EO treatment produced</w:t>
-            </w:r>
-            <w:bookmarkStart w:id="0" w:name="_GoBack"/>
-            <w:bookmarkEnd w:id="0"/>
-            <w:r>
-              <w:rPr>
-                <w:rFonts w:eastAsia="ＭＳ ゴシック"/>
-                <w:color w:val="000000"/>
-              </w:rPr>
-              <w:t xml:space="preserve"> statistically significantly more fit individuals than the GO treatment. (</w:t>
+              <w:t>one unit of standard error of the mean. By the end of the trials, the EO treatment produced statistically significantly more fit individuals than the GO treatment. (</w:t>
             </w:r>
             <w:proofErr w:type="gramStart"/>
             <w:r>
@@ -1825,13 +1818,35 @@
     </w:p>
     <w:p/>
     <w:p>
-      <w:proofErr w:type="spellStart"/>
+      <w:r>
+        <w:t>The simulation results indicate that the epigenetic operator yields a more evolvable system than the genetic operator. Although both the EO and GO treatments allow for large amounts of neutral mutation, which has been cited as a contributor to increased evolvability</w:t>
+      </w:r>
+      <w:r>
+        <w:rPr>
+          <w:rStyle w:val="FootnoteReference"/>
+        </w:rPr>
+        <w:footnoteReference w:id="2"/>
+      </w:r>
+      <w:r>
+        <w:t>,</w:t>
+      </w:r>
+      <w:r>
+        <w:rPr>
+          <w:rStyle w:val="FootnoteReference"/>
+        </w:rPr>
+        <w:footnoteReference w:id="3"/>
+      </w:r>
+      <w:r>
+        <w:t xml:space="preserve">, the EO treatment may allow for more synaptic pathways to be constructed between the sensor and motor layers. This may in turn provide more raw </w:t>
+      </w:r>
       <w:proofErr w:type="gramStart"/>
       <w:r>
-        <w:t>adsfas</w:t>
-      </w:r>
-      <w:proofErr w:type="spellEnd"/>
+        <w:t>material</w:t>
+      </w:r>
       <w:proofErr w:type="gramEnd"/>
+      <w:r>
+        <w:t xml:space="preserve"> for subsequent evolutionary change. In contrast, the GO treatment may produce fewer overall synaptic pathways between sensor and motor layers, which may in turn make any subsequent mutations that change the nature of this path more disruptive. Future work will involve more detailed analysis of how such pathways in both treatments do change – or fail to change – over evolutionary time. </w:t>
+      </w:r>
     </w:p>
     <w:sectPr>
       <w:pgSz w:w="12240" w:h="15840"/>
@@ -1999,6 +2014,168 @@
       <w:pPr>
         <w:pStyle w:val="FootnoteText"/>
       </w:pPr>
+    </w:p>
+  </w:footnote>
+  <w:footnote w:id="2">
+    <w:p>
+      <w:pPr>
+        <w:rPr>
+          <w:rFonts w:ascii="Times" w:eastAsia="Times New Roman" w:hAnsi="Times" w:cs="Times New Roman"/>
+          <w:sz w:val="20"/>
+          <w:szCs w:val="20"/>
+        </w:rPr>
+      </w:pPr>
+      <w:r>
+        <w:rPr>
+          <w:rStyle w:val="FootnoteReference"/>
+        </w:rPr>
+        <w:footnoteRef/>
+      </w:r>
+      <w:r>
+        <w:t xml:space="preserve"> </w:t>
+      </w:r>
+      <w:r>
+        <w:rPr>
+          <w:rFonts w:ascii="Arial" w:eastAsia="Times New Roman" w:hAnsi="Arial" w:cs="Arial"/>
+          <w:color w:val="222222"/>
+          <w:sz w:val="20"/>
+          <w:szCs w:val="20"/>
+          <w:shd w:val="clear" w:color="auto" w:fill="FFFFFF"/>
+        </w:rPr>
+        <w:t xml:space="preserve">Wagner, Andreas. "Neutralism and </w:t>
+      </w:r>
+      <w:proofErr w:type="spellStart"/>
+      <w:r>
+        <w:rPr>
+          <w:rFonts w:ascii="Arial" w:eastAsia="Times New Roman" w:hAnsi="Arial" w:cs="Arial"/>
+          <w:color w:val="222222"/>
+          <w:sz w:val="20"/>
+          <w:szCs w:val="20"/>
+          <w:shd w:val="clear" w:color="auto" w:fill="FFFFFF"/>
+        </w:rPr>
+        <w:t>selectionism</w:t>
+      </w:r>
+      <w:proofErr w:type="spellEnd"/>
+      <w:r>
+        <w:rPr>
+          <w:rFonts w:ascii="Arial" w:eastAsia="Times New Roman" w:hAnsi="Arial" w:cs="Arial"/>
+          <w:color w:val="222222"/>
+          <w:sz w:val="20"/>
+          <w:szCs w:val="20"/>
+          <w:shd w:val="clear" w:color="auto" w:fill="FFFFFF"/>
+        </w:rPr>
+        <w:t>: a network-based reconciliation." </w:t>
+      </w:r>
+      <w:r>
+        <w:rPr>
+          <w:rFonts w:ascii="Arial" w:eastAsia="Times New Roman" w:hAnsi="Arial" w:cs="Arial"/>
+          <w:i/>
+          <w:iCs/>
+          <w:color w:val="222222"/>
+          <w:sz w:val="20"/>
+          <w:szCs w:val="20"/>
+          <w:shd w:val="clear" w:color="auto" w:fill="FFFFFF"/>
+        </w:rPr>
+        <w:t>Nature Reviews Genetics</w:t>
+      </w:r>
+      <w:r>
+        <w:rPr>
+          <w:rFonts w:ascii="Arial" w:eastAsia="Times New Roman" w:hAnsi="Arial" w:cs="Arial"/>
+          <w:color w:val="222222"/>
+          <w:sz w:val="20"/>
+          <w:szCs w:val="20"/>
+          <w:shd w:val="clear" w:color="auto" w:fill="FFFFFF"/>
+        </w:rPr>
+        <w:t> 9.12 (2008): 965-974.</w:t>
+      </w:r>
+    </w:p>
+    <w:p>
+      <w:pPr>
+        <w:pStyle w:val="FootnoteText"/>
+      </w:pPr>
+    </w:p>
+  </w:footnote>
+  <w:footnote w:id="3">
+    <w:p>
+      <w:pPr>
+        <w:rPr>
+          <w:rFonts w:ascii="Times" w:eastAsia="Times New Roman" w:hAnsi="Times" w:cs="Times New Roman"/>
+          <w:sz w:val="20"/>
+          <w:szCs w:val="20"/>
+        </w:rPr>
+      </w:pPr>
+      <w:r>
+        <w:rPr>
+          <w:rStyle w:val="FootnoteReference"/>
+        </w:rPr>
+        <w:footnoteRef/>
+      </w:r>
+      <w:r>
+        <w:t xml:space="preserve"> </w:t>
+      </w:r>
+      <w:r>
+        <w:rPr>
+          <w:rFonts w:ascii="Arial" w:eastAsia="Times New Roman" w:hAnsi="Arial" w:cs="Arial"/>
+          <w:color w:val="222222"/>
+          <w:sz w:val="20"/>
+          <w:szCs w:val="20"/>
+          <w:shd w:val="clear" w:color="auto" w:fill="FFFFFF"/>
+        </w:rPr>
+        <w:t>Smith, Tom, Phil Husbands, and Michael O’Shea. "Neutral networks and evolvability with complex genotype-phenotype mapping." </w:t>
+      </w:r>
+      <w:proofErr w:type="gramStart"/>
+      <w:r>
+        <w:rPr>
+          <w:rFonts w:ascii="Arial" w:eastAsia="Times New Roman" w:hAnsi="Arial" w:cs="Arial"/>
+          <w:i/>
+          <w:iCs/>
+          <w:color w:val="222222"/>
+          <w:sz w:val="20"/>
+          <w:szCs w:val="20"/>
+          <w:shd w:val="clear" w:color="auto" w:fill="FFFFFF"/>
+        </w:rPr>
+        <w:t>European Conference on Artificial Life</w:t>
+      </w:r>
+      <w:r>
+        <w:rPr>
+          <w:rFonts w:ascii="Arial" w:eastAsia="Times New Roman" w:hAnsi="Arial" w:cs="Arial"/>
+          <w:color w:val="222222"/>
+          <w:sz w:val="20"/>
+          <w:szCs w:val="20"/>
+          <w:shd w:val="clear" w:color="auto" w:fill="FFFFFF"/>
+        </w:rPr>
+        <w:t>.</w:t>
+      </w:r>
+      <w:proofErr w:type="gramEnd"/>
+      <w:r>
+        <w:rPr>
+          <w:rFonts w:ascii="Arial" w:eastAsia="Times New Roman" w:hAnsi="Arial" w:cs="Arial"/>
+          <w:color w:val="222222"/>
+          <w:sz w:val="20"/>
+          <w:szCs w:val="20"/>
+          <w:shd w:val="clear" w:color="auto" w:fill="FFFFFF"/>
+        </w:rPr>
+        <w:t xml:space="preserve"> </w:t>
+      </w:r>
+      <w:proofErr w:type="gramStart"/>
+      <w:r>
+        <w:rPr>
+          <w:rFonts w:ascii="Arial" w:eastAsia="Times New Roman" w:hAnsi="Arial" w:cs="Arial"/>
+          <w:color w:val="222222"/>
+          <w:sz w:val="20"/>
+          <w:szCs w:val="20"/>
+          <w:shd w:val="clear" w:color="auto" w:fill="FFFFFF"/>
+        </w:rPr>
+        <w:t>Springer Berlin Heidelberg, 2001.</w:t>
+      </w:r>
+      <w:proofErr w:type="gramEnd"/>
+    </w:p>
+    <w:p>
+      <w:pPr>
+        <w:pStyle w:val="FootnoteText"/>
+      </w:pPr>
+      <w:bookmarkStart w:id="0" w:name="_GoBack"/>
+      <w:bookmarkEnd w:id="0"/>
     </w:p>
   </w:footnote>
 </w:footnotes>

</xml_diff>